<commit_message>
added source code line
</commit_message>
<xml_diff>
--- a/Software_Engineering_Methodologies/HW2_SEM/HW2 requirements Testing.docx
+++ b/Software_Engineering_Methodologies/HW2_SEM/HW2 requirements Testing.docx
@@ -12,8 +12,19 @@
       <w:r>
         <w:t xml:space="preserve">Source code: </w:t>
       </w:r>
-    </w:p>
-    <w:p/>
+      <w:hyperlink r:id="rId4" w:history="1">
+        <w:r>
+          <w:rPr>
+            <w:rStyle w:val="Hyperlink"/>
+          </w:rPr>
+          <w:t>https://github.com/wujiahui62/Homework/tree/master/Software_Engineering_Methodologies/HW2_SEM</w:t>
+        </w:r>
+      </w:hyperlink>
+    </w:p>
+    <w:p>
+      <w:bookmarkStart w:id="0" w:name="_GoBack"/>
+      <w:bookmarkEnd w:id="0"/>
+    </w:p>
     <w:p>
       <w:pPr>
         <w:rPr>
@@ -68,7 +79,7 @@
                     </pic:cNvPicPr>
                   </pic:nvPicPr>
                   <pic:blipFill rotWithShape="1">
-                    <a:blip r:embed="rId4">
+                    <a:blip r:embed="rId5">
                       <a:extLst>
                         <a:ext uri="{28A0092B-C50C-407E-A947-70E740481C1C}">
                           <a14:useLocalDpi xmlns:a14="http://schemas.microsoft.com/office/drawing/2010/main" val="0"/>
@@ -132,7 +143,7 @@
                     </pic:cNvPicPr>
                   </pic:nvPicPr>
                   <pic:blipFill>
-                    <a:blip r:embed="rId5">
+                    <a:blip r:embed="rId6">
                       <a:extLst>
                         <a:ext uri="{28A0092B-C50C-407E-A947-70E740481C1C}">
                           <a14:useLocalDpi xmlns:a14="http://schemas.microsoft.com/office/drawing/2010/main" val="0"/>
@@ -167,13 +178,8 @@
     <w:p/>
     <w:p>
       <w:r>
-        <w:t xml:space="preserve">We can test the new feature using </w:t>
-      </w:r>
-      <w:proofErr w:type="spellStart"/>
-      <w:r>
-        <w:t>pytest</w:t>
-      </w:r>
-      <w:proofErr w:type="spellEnd"/>
+        <w:t>We can test the new feature using pytest</w:t>
+      </w:r>
       <w:r>
         <w:rPr>
           <w:noProof/>
@@ -196,7 +202,7 @@
                     </pic:cNvPicPr>
                   </pic:nvPicPr>
                   <pic:blipFill>
-                    <a:blip r:embed="rId6" cstate="print">
+                    <a:blip r:embed="rId7" cstate="print">
                       <a:extLst>
                         <a:ext uri="{28A0092B-C50C-407E-A947-70E740481C1C}">
                           <a14:useLocalDpi xmlns:a14="http://schemas.microsoft.com/office/drawing/2010/main" val="0"/>
@@ -257,7 +263,7 @@
                     </pic:cNvPicPr>
                   </pic:nvPicPr>
                   <pic:blipFill>
-                    <a:blip r:embed="rId7">
+                    <a:blip r:embed="rId8">
                       <a:extLst>
                         <a:ext uri="{28A0092B-C50C-407E-A947-70E740481C1C}">
                           <a14:useLocalDpi xmlns:a14="http://schemas.microsoft.com/office/drawing/2010/main" val="0"/>
@@ -320,7 +326,7 @@
                     </pic:cNvPicPr>
                   </pic:nvPicPr>
                   <pic:blipFill>
-                    <a:blip r:embed="rId8">
+                    <a:blip r:embed="rId9">
                       <a:extLst>
                         <a:ext uri="{28A0092B-C50C-407E-A947-70E740481C1C}">
                           <a14:useLocalDpi xmlns:a14="http://schemas.microsoft.com/office/drawing/2010/main" val="0"/>
@@ -372,33 +378,17 @@
           <w:rFonts w:ascii="Lucida Grande" w:hAnsi="Lucida Grande" w:cs="Lucida Grande"/>
           <w:color w:val="444444"/>
         </w:rPr>
-        <w:t xml:space="preserve">Verify using requests and </w:t>
-      </w:r>
-      <w:proofErr w:type="spellStart"/>
-      <w:r>
+        <w:t>Verify using requests and pytest that some API on this list works correctly:</w:t>
+      </w:r>
+    </w:p>
+    <w:p>
+      <w:pPr>
         <w:rPr>
           <w:rFonts w:ascii="Lucida Grande" w:hAnsi="Lucida Grande" w:cs="Lucida Grande"/>
           <w:color w:val="444444"/>
         </w:rPr>
-        <w:t>pytest</w:t>
-      </w:r>
-      <w:proofErr w:type="spellEnd"/>
-      <w:r>
-        <w:rPr>
-          <w:rFonts w:ascii="Lucida Grande" w:hAnsi="Lucida Grande" w:cs="Lucida Grande"/>
-          <w:color w:val="444444"/>
-        </w:rPr>
-        <w:t> that some API on this list works correctly:</w:t>
-      </w:r>
-    </w:p>
-    <w:p>
-      <w:pPr>
-        <w:rPr>
-          <w:rFonts w:ascii="Lucida Grande" w:hAnsi="Lucida Grande" w:cs="Lucida Grande"/>
-          <w:color w:val="444444"/>
-        </w:rPr>
       </w:pPr>
-      <w:hyperlink r:id="rId9" w:history="1">
+      <w:hyperlink r:id="rId10" w:history="1">
         <w:r>
           <w:rPr>
             <w:rStyle w:val="Hyperlink"/>
@@ -435,25 +425,9 @@
           <w:rFonts w:ascii="Lucida Grande" w:hAnsi="Lucida Grande" w:cs="Lucida Grande"/>
           <w:color w:val="444444"/>
         </w:rPr>
-        <w:t xml:space="preserve">called </w:t>
-      </w:r>
-      <w:proofErr w:type="spellStart"/>
-      <w:r>
-        <w:rPr>
-          <w:rFonts w:ascii="Lucida Grande" w:hAnsi="Lucida Grande" w:cs="Lucida Grande"/>
-          <w:color w:val="444444"/>
-        </w:rPr>
-        <w:t>TacoFancy</w:t>
-      </w:r>
-      <w:proofErr w:type="spellEnd"/>
-      <w:r>
-        <w:rPr>
-          <w:rFonts w:ascii="Lucida Grande" w:hAnsi="Lucida Grande" w:cs="Lucida Grande"/>
-          <w:color w:val="444444"/>
-        </w:rPr>
-        <w:t xml:space="preserve"> </w:t>
-      </w:r>
-      <w:hyperlink r:id="rId10" w:history="1">
+        <w:t xml:space="preserve">called TacoFancy </w:t>
+      </w:r>
+      <w:hyperlink r:id="rId11" w:history="1">
         <w:r>
           <w:rPr>
             <w:rStyle w:val="Hyperlink"/>
@@ -467,7 +441,15 @@
           <w:rFonts w:ascii="Lucida Grande" w:hAnsi="Lucida Grande" w:cs="Lucida Grande"/>
           <w:color w:val="444444"/>
         </w:rPr>
-        <w:t>, visiting this page will get users a random taco. I tested the connection, the headers content-type and keywords in the response text.</w:t>
+        <w:t xml:space="preserve">, visiting this page will get users a random taco. I </w:t>
+      </w:r>
+      <w:r>
+        <w:rPr>
+          <w:rFonts w:ascii="Lucida Grande" w:hAnsi="Lucida Grande" w:cs="Lucida Grande"/>
+          <w:color w:val="444444"/>
+        </w:rPr>
+        <w:lastRenderedPageBreak/>
+        <w:t>tested the connection, the headers content-type and keywords in the response text.</w:t>
       </w:r>
     </w:p>
     <w:p>
@@ -490,72 +472,23 @@
           <w:rFonts w:ascii="Lucida Grande" w:hAnsi="Lucida Grande" w:cs="Lucida Grande"/>
           <w:color w:val="444444"/>
         </w:rPr>
-        <w:lastRenderedPageBreak/>
-        <w:t xml:space="preserve">The second one is called </w:t>
-      </w:r>
-      <w:proofErr w:type="spellStart"/>
+        <w:t xml:space="preserve">The second one is called LinkPreview, this API </w:t>
+      </w:r>
       <w:r>
         <w:rPr>
           <w:rFonts w:ascii="Lucida Grande" w:hAnsi="Lucida Grande" w:cs="Lucida Grande"/>
           <w:color w:val="444444"/>
         </w:rPr>
-        <w:t>LinkPreview</w:t>
-      </w:r>
-      <w:proofErr w:type="spellEnd"/>
+        <w:t>Get JSON formatted summary with title, description and preview image for any requested URL</w:t>
+      </w:r>
       <w:r>
         <w:rPr>
           <w:rFonts w:ascii="Lucida Grande" w:hAnsi="Lucida Grande" w:cs="Lucida Grande"/>
           <w:color w:val="444444"/>
         </w:rPr>
-        <w:t xml:space="preserve">, this API </w:t>
-      </w:r>
-      <w:r>
-        <w:rPr>
-          <w:rFonts w:ascii="Lucida Grande" w:hAnsi="Lucida Grande" w:cs="Lucida Grande"/>
-          <w:color w:val="444444"/>
-        </w:rPr>
-        <w:t>Get JSON formatted summary with title, description and preview image for any requested URL</w:t>
-      </w:r>
-      <w:r>
-        <w:rPr>
-          <w:rFonts w:ascii="Lucida Grande" w:hAnsi="Lucida Grande" w:cs="Lucida Grande"/>
-          <w:color w:val="444444"/>
-        </w:rPr>
-        <w:t xml:space="preserve">. I use this API to get the </w:t>
-      </w:r>
-      <w:proofErr w:type="spellStart"/>
-      <w:r>
-        <w:rPr>
-          <w:rFonts w:ascii="Lucida Grande" w:hAnsi="Lucida Grande" w:cs="Lucida Grande"/>
-          <w:color w:val="444444"/>
-        </w:rPr>
-        <w:t>json</w:t>
-      </w:r>
-      <w:proofErr w:type="spellEnd"/>
-      <w:r>
-        <w:rPr>
-          <w:rFonts w:ascii="Lucida Grande" w:hAnsi="Lucida Grande" w:cs="Lucida Grande"/>
-          <w:color w:val="444444"/>
-        </w:rPr>
-        <w:t xml:space="preserve"> data from the </w:t>
-      </w:r>
-      <w:proofErr w:type="spellStart"/>
-      <w:r>
-        <w:rPr>
-          <w:rFonts w:ascii="Lucida Grande" w:hAnsi="Lucida Grande" w:cs="Lucida Grande"/>
-          <w:color w:val="444444"/>
-        </w:rPr>
-        <w:t>url</w:t>
-      </w:r>
-      <w:proofErr w:type="spellEnd"/>
-      <w:r>
-        <w:rPr>
-          <w:rFonts w:ascii="Lucida Grande" w:hAnsi="Lucida Grande" w:cs="Lucida Grande"/>
-          <w:color w:val="444444"/>
-        </w:rPr>
-        <w:t xml:space="preserve"> </w:t>
-      </w:r>
-      <w:hyperlink r:id="rId11" w:history="1">
+        <w:t xml:space="preserve">. I use this API to get the json data from the url </w:t>
+      </w:r>
+      <w:hyperlink r:id="rId12" w:history="1">
         <w:r>
           <w:rPr>
             <w:rStyle w:val="Hyperlink"/>
@@ -569,23 +502,7 @@
           <w:rFonts w:ascii="Lucida Grande" w:hAnsi="Lucida Grande" w:cs="Lucida Grande"/>
           <w:color w:val="444444"/>
         </w:rPr>
-        <w:t>. The connection and header’s content-type was tested. The properties of the returned data such as ‘title’, ‘</w:t>
-      </w:r>
-      <w:proofErr w:type="spellStart"/>
-      <w:r>
-        <w:rPr>
-          <w:rFonts w:ascii="Lucida Grande" w:hAnsi="Lucida Grande" w:cs="Lucida Grande"/>
-          <w:color w:val="444444"/>
-        </w:rPr>
-        <w:t>url</w:t>
-      </w:r>
-      <w:proofErr w:type="spellEnd"/>
-      <w:r>
-        <w:rPr>
-          <w:rFonts w:ascii="Lucida Grande" w:hAnsi="Lucida Grande" w:cs="Lucida Grande"/>
-          <w:color w:val="444444"/>
-        </w:rPr>
-        <w:t>’ are also tested.</w:t>
+        <w:t>. The connection and header’s content-type was tested. The properties of the returned data such as ‘title’, ‘url’ are also tested.</w:t>
       </w:r>
     </w:p>
     <w:p>
@@ -625,7 +542,7 @@
                     </pic:cNvPicPr>
                   </pic:nvPicPr>
                   <pic:blipFill>
-                    <a:blip r:embed="rId12" cstate="print">
+                    <a:blip r:embed="rId13" cstate="print">
                       <a:extLst>
                         <a:ext uri="{28A0092B-C50C-407E-A947-70E740481C1C}">
                           <a14:useLocalDpi xmlns:a14="http://schemas.microsoft.com/office/drawing/2010/main" val="0"/>
@@ -686,7 +603,7 @@
                     </pic:cNvPicPr>
                   </pic:nvPicPr>
                   <pic:blipFill>
-                    <a:blip r:embed="rId13" cstate="print">
+                    <a:blip r:embed="rId14" cstate="print">
                       <a:extLst>
                         <a:ext uri="{28A0092B-C50C-407E-A947-70E740481C1C}">
                           <a14:useLocalDpi xmlns:a14="http://schemas.microsoft.com/office/drawing/2010/main" val="0"/>
@@ -742,16 +659,8 @@
         <w:rPr>
           <w:rFonts w:ascii="Times New Roman" w:eastAsia="Times New Roman" w:hAnsi="Times New Roman" w:cs="Times New Roman"/>
         </w:rPr>
-        <w:t xml:space="preserve">Result of the </w:t>
-      </w:r>
-      <w:proofErr w:type="spellStart"/>
-      <w:r>
-        <w:rPr>
-          <w:rFonts w:ascii="Times New Roman" w:eastAsia="Times New Roman" w:hAnsi="Times New Roman" w:cs="Times New Roman"/>
-        </w:rPr>
-        <w:t>pytest</w:t>
-      </w:r>
-      <w:proofErr w:type="spellEnd"/>
+        <w:t>Result of the pytest</w:t>
+      </w:r>
       <w:r>
         <w:rPr>
           <w:rFonts w:ascii="Times New Roman" w:eastAsia="Times New Roman" w:hAnsi="Times New Roman" w:cs="Times New Roman"/>
@@ -788,7 +697,7 @@
                     </pic:cNvPicPr>
                   </pic:nvPicPr>
                   <pic:blipFill>
-                    <a:blip r:embed="rId14" cstate="print">
+                    <a:blip r:embed="rId15" cstate="print">
                       <a:extLst>
                         <a:ext uri="{28A0092B-C50C-407E-A947-70E740481C1C}">
                           <a14:useLocalDpi xmlns:a14="http://schemas.microsoft.com/office/drawing/2010/main" val="0"/>
@@ -843,35 +752,7 @@
         <w:rPr>
           <w:rFonts w:ascii="Times New Roman" w:eastAsia="Times New Roman" w:hAnsi="Times New Roman" w:cs="Times New Roman"/>
         </w:rPr>
-        <w:t xml:space="preserve">Verify using </w:t>
-      </w:r>
-      <w:proofErr w:type="spellStart"/>
-      <w:r>
-        <w:rPr>
-          <w:rFonts w:ascii="Times New Roman" w:eastAsia="Times New Roman" w:hAnsi="Times New Roman" w:cs="Times New Roman"/>
-        </w:rPr>
-        <w:t>webdriver</w:t>
-      </w:r>
-      <w:proofErr w:type="spellEnd"/>
-      <w:r>
-        <w:rPr>
-          <w:rFonts w:ascii="Times New Roman" w:eastAsia="Times New Roman" w:hAnsi="Times New Roman" w:cs="Times New Roman"/>
-        </w:rPr>
-        <w:t xml:space="preserve"> and </w:t>
-      </w:r>
-      <w:proofErr w:type="spellStart"/>
-      <w:r>
-        <w:rPr>
-          <w:rFonts w:ascii="Times New Roman" w:eastAsia="Times New Roman" w:hAnsi="Times New Roman" w:cs="Times New Roman"/>
-        </w:rPr>
-        <w:t>pytest</w:t>
-      </w:r>
-      <w:proofErr w:type="spellEnd"/>
-      <w:r>
-        <w:rPr>
-          <w:rFonts w:ascii="Times New Roman" w:eastAsia="Times New Roman" w:hAnsi="Times New Roman" w:cs="Times New Roman"/>
-        </w:rPr>
-        <w:t xml:space="preserve"> that either "Oster" or "Hamilton Beach" is one of the blenders brands sold on Amazon on the "blender" search page.</w:t>
+        <w:t>Verify using webdriver and pytest that either "Oster" or "Hamilton Beach" is one of the blenders brands sold on Amazon on the "blender" search page.</w:t>
       </w:r>
     </w:p>
     <w:p>
@@ -897,7 +778,7 @@
                     </pic:cNvPicPr>
                   </pic:nvPicPr>
                   <pic:blipFill>
-                    <a:blip r:embed="rId15">
+                    <a:blip r:embed="rId16">
                       <a:extLst>
                         <a:ext uri="{28A0092B-C50C-407E-A947-70E740481C1C}">
                           <a14:useLocalDpi xmlns:a14="http://schemas.microsoft.com/office/drawing/2010/main" val="0"/>
@@ -932,13 +813,8 @@
     <w:p/>
     <w:p>
       <w:r>
-        <w:t xml:space="preserve">Test result shows that “Oster” is in the search result of blender on </w:t>
-      </w:r>
-      <w:proofErr w:type="spellStart"/>
-      <w:r>
-        <w:t>Amaozn</w:t>
-      </w:r>
-      <w:proofErr w:type="spellEnd"/>
+        <w:t>Test result shows that “Oster” is in the search result of blender on Amaozn</w:t>
+      </w:r>
     </w:p>
     <w:p>
       <w:r>
@@ -963,7 +839,7 @@
                     </pic:cNvPicPr>
                   </pic:nvPicPr>
                   <pic:blipFill>
-                    <a:blip r:embed="rId16" cstate="print">
+                    <a:blip r:embed="rId17" cstate="print">
                       <a:extLst>
                         <a:ext uri="{28A0092B-C50C-407E-A947-70E740481C1C}">
                           <a14:useLocalDpi xmlns:a14="http://schemas.microsoft.com/office/drawing/2010/main" val="0"/>
@@ -994,8 +870,6 @@
           </wp:inline>
         </w:drawing>
       </w:r>
-      <w:bookmarkStart w:id="0" w:name="_GoBack"/>
-      <w:bookmarkEnd w:id="0"/>
     </w:p>
     <w:sectPr>
       <w:pgSz w:w="12240" w:h="15840"/>

</xml_diff>